<commit_message>
updating resume + doc templates + updating site metadata
</commit_message>
<xml_diff>
--- a/docs/Cover-Letter-TEMPLATE.docx
+++ b/docs/Cover-Letter-TEMPLATE.docx
@@ -39,7 +39,6 @@
         <w:tc>
           <w:tcPr>
             <w:tcW w:w="3531" w:type="dxa"/>
-            <w:shd w:val="clear" w:color="auto" w:fill="auto"/>
           </w:tcPr>
           <w:p>
             <w:pPr>
@@ -69,7 +68,6 @@
         <w:tc>
           <w:tcPr>
             <w:tcW w:w="7384" w:type="dxa"/>
-            <w:shd w:val="clear" w:color="auto" w:fill="auto"/>
             <w:vAlign w:val="center"/>
           </w:tcPr>
           <w:p>
@@ -99,7 +97,7 @@
                     <w:sz w:val="20"/>
                     <w:szCs w:val="20"/>
                   </w:rPr>
-                  <w:t>Fremont</w:t>
+                  <w:t>Castro Valley</w:t>
                 </w:r>
                 <w:r>
                   <w:rPr>
@@ -108,7 +106,25 @@
                     <w:sz w:val="20"/>
                     <w:szCs w:val="20"/>
                   </w:rPr>
-                  <w:t>, CA 94568 ▪ (262) 422-7274</w:t>
+                  <w:t xml:space="preserve">, CA </w:t>
+                </w:r>
+                <w:r>
+                  <w:rPr>
+                    <w:rFonts w:ascii="Arial Unicode MS" w:eastAsia="Arial Unicode MS" w:hAnsi="Arial Unicode MS" w:cs="Arial Unicode MS"/>
+                    <w:color w:val="002060"/>
+                    <w:sz w:val="20"/>
+                    <w:szCs w:val="20"/>
+                  </w:rPr>
+                  <w:t>94578</w:t>
+                </w:r>
+                <w:r>
+                  <w:rPr>
+                    <w:rFonts w:ascii="Arial Unicode MS" w:eastAsia="Arial Unicode MS" w:hAnsi="Arial Unicode MS" w:cs="Arial Unicode MS"/>
+                    <w:color w:val="002060"/>
+                    <w:sz w:val="20"/>
+                    <w:szCs w:val="20"/>
+                  </w:rPr>
+                  <w:t xml:space="preserve"> ▪ (262) 422-7274</w:t>
                 </w:r>
               </w:sdtContent>
             </w:sdt>
@@ -499,43 +515,23 @@
           <w:sz w:val="20"/>
           <w:szCs w:val="20"/>
         </w:rPr>
-        <w:t>In my current role as a Senior Embedded System Engineer at Integrated Dynamic Electron Solutions (IDES), I have played a key role in shipping numerous systems, including EDM beam blanking systems, Synchrony timing systems, and Relativity sub-framing systems, to enhance customer microscopy platforms. My contributions include designing and implementing voltage control firmware for flagship products, leading hardware bring-</w:t>
-      </w:r>
-      <w:proofErr w:type="gramStart"/>
-      <w:r>
-        <w:rPr>
-          <w:rFonts w:ascii="Libre Franklin" w:eastAsia="Libre Franklin" w:hAnsi="Libre Franklin" w:cs="Libre Franklin"/>
-          <w:sz w:val="20"/>
-          <w:szCs w:val="20"/>
-        </w:rPr>
-        <w:t>ups, and</w:t>
-      </w:r>
-      <w:proofErr w:type="gramEnd"/>
-      <w:r>
-        <w:rPr>
-          <w:rFonts w:ascii="Libre Franklin" w:eastAsia="Libre Franklin" w:hAnsi="Libre Franklin" w:cs="Libre Franklin"/>
-          <w:sz w:val="20"/>
-          <w:szCs w:val="20"/>
-        </w:rPr>
-        <w:t xml:space="preserve"> developing firmware for next-generation Xilinx Zynq </w:t>
-      </w:r>
-      <w:proofErr w:type="spellStart"/>
-      <w:r>
-        <w:rPr>
-          <w:rFonts w:ascii="Libre Franklin" w:eastAsia="Libre Franklin" w:hAnsi="Libre Franklin" w:cs="Libre Franklin"/>
-          <w:sz w:val="20"/>
-          <w:szCs w:val="20"/>
-        </w:rPr>
-        <w:t>SoMs</w:t>
-      </w:r>
-      <w:proofErr w:type="spellEnd"/>
-      <w:r>
-        <w:rPr>
-          <w:rFonts w:ascii="Libre Franklin" w:eastAsia="Libre Franklin" w:hAnsi="Libre Franklin" w:cs="Libre Franklin"/>
-          <w:sz w:val="20"/>
-          <w:szCs w:val="20"/>
-        </w:rPr>
-        <w:t>. My experience demonstrates a balance of technical acumen and cross-functional collaboration, essential for delivering high-quality solutions in dynamic environments.</w:t>
+        <w:t>In my current role as a Senior Embedded System Engineer at Integrated Dynamic Electron Solutions (IDES), I have played a key role in shipping numerous systems, including EDM beam blanking systems, Synchrony timing systems, and Relativity sub-framing systems, to enhance customer</w:t>
+      </w:r>
+      <w:r>
+        <w:rPr>
+          <w:rFonts w:ascii="Libre Franklin" w:eastAsia="Libre Franklin" w:hAnsi="Libre Franklin" w:cs="Libre Franklin"/>
+          <w:sz w:val="20"/>
+          <w:szCs w:val="20"/>
+        </w:rPr>
+        <w:t>s’</w:t>
+      </w:r>
+      <w:r>
+        <w:rPr>
+          <w:rFonts w:ascii="Libre Franklin" w:eastAsia="Libre Franklin" w:hAnsi="Libre Franklin" w:cs="Libre Franklin"/>
+          <w:sz w:val="20"/>
+          <w:szCs w:val="20"/>
+        </w:rPr>
+        <w:t xml:space="preserve"> microscopy platforms. My contributions include designing and implementing voltage control firmware for flagship products, leading hardware bring-ups, and developing firmware for Xilinx Zynq SoMs. My experience demonstrates a balance of technical acumen and cross-functional collaboration, essential for delivering high-quality solutions in dynamic environments.</w:t>
       </w:r>
     </w:p>
     <w:p>
@@ -1717,6 +1713,7 @@
   <w:style w:type="character" w:default="1" w:styleId="DefaultParagraphFont">
     <w:name w:val="Default Paragraph Font"/>
     <w:uiPriority w:val="1"/>
+    <w:semiHidden/>
     <w:unhideWhenUsed/>
   </w:style>
   <w:style w:type="table" w:default="1" w:styleId="TableNormal">

</xml_diff>